<commit_message>
TS 7.5 Ghanam Jatai split
</commit_message>
<xml_diff>
--- a/TS Jatai Ghanam Project/TS 7.5/TS 7.5 Ghanam Jatai Observations.docx
+++ b/TS Jatai Ghanam Project/TS 7.5/TS 7.5 Ghanam Jatai Observations.docx
@@ -653,151 +653,7 @@
           <w:lang w:bidi="ta-IN"/>
           <w14:ligatures w14:val="standardContextual"/>
         </w:rPr>
-        <w:t>uqthsRujyA(</w:t>
-      </w:r>
-      <w:r>
-        <w:rPr>
-          <w:rFonts w:cs="Arial"/>
-          <w:szCs w:val="28"/>
-          <w:lang w:bidi="ta-IN"/>
-          <w14:ligatures w14:val="standardContextual"/>
-        </w:rPr>
-        <w:t>3</w:t>
-      </w:r>
-      <w:r>
-        <w:rPr>
-          <w:rFonts w:cs="Arial"/>
-          <w:szCs w:val="28"/>
-          <w:lang w:bidi="ta-IN"/>
-          <w14:ligatures w14:val="standardContextual"/>
-        </w:rPr>
-        <w:t>)nna nothsRujyA(</w:t>
-      </w:r>
-      <w:r>
-        <w:rPr>
-          <w:rFonts w:cs="Arial"/>
-          <w:szCs w:val="28"/>
-          <w:lang w:bidi="ta-IN"/>
-          <w14:ligatures w14:val="standardContextual"/>
-        </w:rPr>
-        <w:t>3</w:t>
-      </w:r>
-      <w:r>
-        <w:rPr>
-          <w:rFonts w:cs="Arial"/>
-          <w:szCs w:val="28"/>
-          <w:lang w:bidi="ta-IN"/>
-          <w14:ligatures w14:val="standardContextual"/>
-        </w:rPr>
-        <w:t>) muqthsRujyA(</w:t>
-      </w:r>
-      <w:r>
-        <w:rPr>
-          <w:rFonts w:cs="Arial"/>
-          <w:szCs w:val="28"/>
-          <w:lang w:bidi="ta-IN"/>
-          <w14:ligatures w14:val="standardContextual"/>
-        </w:rPr>
-        <w:t>3</w:t>
-      </w:r>
-      <w:r>
-        <w:rPr>
-          <w:rFonts w:cs="Arial"/>
-          <w:szCs w:val="28"/>
-          <w:lang w:bidi="ta-IN"/>
-          <w14:ligatures w14:val="standardContextual"/>
-        </w:rPr>
-        <w:t>)nnothsRujyA(</w:t>
-      </w:r>
-      <w:r>
-        <w:rPr>
-          <w:rFonts w:cs="Arial"/>
-          <w:szCs w:val="28"/>
-          <w:lang w:bidi="ta-IN"/>
-          <w14:ligatures w14:val="standardContextual"/>
-        </w:rPr>
-        <w:t>3</w:t>
-      </w:r>
-      <w:r>
-        <w:rPr>
-          <w:rFonts w:cs="Arial"/>
-          <w:szCs w:val="28"/>
-          <w:lang w:bidi="ta-IN"/>
-          <w14:ligatures w14:val="standardContextual"/>
-        </w:rPr>
-        <w:t>) muqthsRujyA(</w:t>
-      </w:r>
-      <w:r>
-        <w:rPr>
-          <w:rFonts w:cs="Arial"/>
-          <w:szCs w:val="28"/>
-          <w:lang w:bidi="ta-IN"/>
-          <w14:ligatures w14:val="standardContextual"/>
-        </w:rPr>
-        <w:t>3</w:t>
-      </w:r>
-      <w:r>
-        <w:rPr>
-          <w:rFonts w:cs="Arial"/>
-          <w:szCs w:val="28"/>
-          <w:lang w:bidi="ta-IN"/>
-          <w14:ligatures w14:val="standardContextual"/>
-        </w:rPr>
-        <w:t>)nnothsRujyA(</w:t>
-      </w:r>
-      <w:r>
-        <w:rPr>
-          <w:rFonts w:cs="Arial"/>
-          <w:szCs w:val="28"/>
-          <w:lang w:bidi="ta-IN"/>
-          <w14:ligatures w14:val="standardContextual"/>
-        </w:rPr>
-        <w:t>3</w:t>
-      </w:r>
-      <w:r>
-        <w:rPr>
-          <w:rFonts w:cs="Arial"/>
-          <w:szCs w:val="28"/>
-          <w:lang w:bidi="ta-IN"/>
-          <w14:ligatures w14:val="standardContextual"/>
-        </w:rPr>
-        <w:t>) muqthsRujyA(</w:t>
-      </w:r>
-      <w:r>
-        <w:rPr>
-          <w:rFonts w:cs="Arial"/>
-          <w:szCs w:val="28"/>
-          <w:lang w:bidi="ta-IN"/>
-          <w14:ligatures w14:val="standardContextual"/>
-        </w:rPr>
-        <w:t>3</w:t>
-      </w:r>
-      <w:r>
-        <w:rPr>
-          <w:rFonts w:cs="Arial"/>
-          <w:szCs w:val="28"/>
-          <w:lang w:bidi="ta-IN"/>
-          <w14:ligatures w14:val="standardContextual"/>
-        </w:rPr>
-        <w:t>)nnothsRujyA(</w:t>
-      </w:r>
-      <w:r>
-        <w:rPr>
-          <w:rFonts w:cs="Arial"/>
-          <w:szCs w:val="28"/>
-          <w:lang w:bidi="ta-IN"/>
-          <w14:ligatures w14:val="standardContextual"/>
-        </w:rPr>
-        <w:t>3</w:t>
-      </w:r>
-      <w:r>
-        <w:rPr>
-          <w:rFonts w:cs="Arial"/>
-          <w:szCs w:val="28"/>
-          <w:lang w:bidi="ta-IN"/>
-          <w14:ligatures w14:val="standardContextual"/>
-        </w:rPr>
-        <w:t xml:space="preserve">)m | </w:t>
+        <w:t xml:space="preserve">uqthsRujyA(3)nna nothsRujyA(3) muqthsRujyA(3)nnothsRujyA(3) muqthsRujyA(3)nnothsRujyA(3) muqthsRujyA(3)nnothsRujyA(3)m | </w:t>
       </w:r>
     </w:p>
     <w:p>
@@ -843,97 +699,7 @@
           <w:lang w:bidi="ta-IN"/>
           <w14:ligatures w14:val="standardContextual"/>
         </w:rPr>
-        <w:t>nothsRujyA(</w:t>
-      </w:r>
-      <w:r>
-        <w:rPr>
-          <w:rFonts w:cs="Arial"/>
-          <w:szCs w:val="28"/>
-          <w:lang w:bidi="ta-IN"/>
-          <w14:ligatures w14:val="standardContextual"/>
-        </w:rPr>
-        <w:t>3</w:t>
-      </w:r>
-      <w:r>
-        <w:rPr>
-          <w:rFonts w:cs="Arial"/>
-          <w:szCs w:val="28"/>
-          <w:lang w:bidi="ta-IN"/>
-          <w14:ligatures w14:val="standardContextual"/>
-        </w:rPr>
-        <w:t>) muqthsRujyA(</w:t>
-      </w:r>
-      <w:r>
-        <w:rPr>
-          <w:rFonts w:cs="Arial"/>
-          <w:szCs w:val="28"/>
-          <w:lang w:bidi="ta-IN"/>
-          <w14:ligatures w14:val="standardContextual"/>
-        </w:rPr>
-        <w:t>3</w:t>
-      </w:r>
-      <w:r>
-        <w:rPr>
-          <w:rFonts w:cs="Arial"/>
-          <w:szCs w:val="28"/>
-          <w:lang w:bidi="ta-IN"/>
-          <w14:ligatures w14:val="standardContextual"/>
-        </w:rPr>
-        <w:t>)nna nothsRujyA(</w:t>
-      </w:r>
-      <w:r>
-        <w:rPr>
-          <w:rFonts w:cs="Arial"/>
-          <w:szCs w:val="28"/>
-          <w:lang w:bidi="ta-IN"/>
-          <w14:ligatures w14:val="standardContextual"/>
-        </w:rPr>
-        <w:t>3</w:t>
-      </w:r>
-      <w:r>
-        <w:rPr>
-          <w:rFonts w:cs="Arial"/>
-          <w:szCs w:val="28"/>
-          <w:lang w:bidi="ta-IN"/>
-          <w14:ligatures w14:val="standardContextual"/>
-        </w:rPr>
-        <w:t>) mitItyuqthsRujyA(</w:t>
-      </w:r>
-      <w:r>
-        <w:rPr>
-          <w:rFonts w:cs="Arial"/>
-          <w:szCs w:val="28"/>
-          <w:lang w:bidi="ta-IN"/>
-          <w14:ligatures w14:val="standardContextual"/>
-        </w:rPr>
-        <w:t>3</w:t>
-      </w:r>
-      <w:r>
-        <w:rPr>
-          <w:rFonts w:cs="Arial"/>
-          <w:szCs w:val="28"/>
-          <w:lang w:bidi="ta-IN"/>
-          <w14:ligatures w14:val="standardContextual"/>
-        </w:rPr>
-        <w:t>)nna nothsRujyA(</w:t>
-      </w:r>
-      <w:r>
-        <w:rPr>
-          <w:rFonts w:cs="Arial"/>
-          <w:szCs w:val="28"/>
-          <w:lang w:bidi="ta-IN"/>
-          <w14:ligatures w14:val="standardContextual"/>
-        </w:rPr>
-        <w:t>3</w:t>
-      </w:r>
-      <w:r>
-        <w:rPr>
-          <w:rFonts w:cs="Arial"/>
-          <w:szCs w:val="28"/>
-          <w:lang w:bidi="ta-IN"/>
-          <w14:ligatures w14:val="standardContextual"/>
-        </w:rPr>
-        <w:t xml:space="preserve">) miti# | </w:t>
+        <w:t xml:space="preserve">nothsRujyA(3) muqthsRujyA(3)nna nothsRujyA(3) mitItyuqthsRujyA(3)nna nothsRujyA(3) miti# | </w:t>
       </w:r>
     </w:p>
     <w:p>
@@ -961,115 +727,173 @@
     </w:p>
     <w:p>
       <w:pPr>
-        <w:autoSpaceDE w:val="0"/>
-        <w:autoSpaceDN w:val="0"/>
-        <w:adjustRightInd w:val="0"/>
-        <w:spacing w:line="240" w:lineRule="auto"/>
-        <w:rPr>
-          <w:rFonts w:cs="Arial"/>
-          <w:szCs w:val="28"/>
-          <w:lang w:bidi="ta-IN"/>
-          <w14:ligatures w14:val="standardContextual"/>
-        </w:rPr>
-      </w:pPr>
-      <w:r>
-        <w:rPr>
-          <w:rFonts w:cs="Arial"/>
-          <w:szCs w:val="28"/>
-          <w:lang w:bidi="ta-IN"/>
-          <w14:ligatures w14:val="standardContextual"/>
-        </w:rPr>
-        <w:t>uqthsRujyA(</w:t>
-      </w:r>
-      <w:r>
-        <w:rPr>
-          <w:rFonts w:cs="Arial"/>
-          <w:szCs w:val="28"/>
-          <w:lang w:bidi="ta-IN"/>
-          <w14:ligatures w14:val="standardContextual"/>
-        </w:rPr>
-        <w:t>3</w:t>
-      </w:r>
-      <w:r>
-        <w:rPr>
-          <w:rFonts w:cs="Arial"/>
-          <w:szCs w:val="28"/>
-          <w:lang w:bidi="ta-IN"/>
-          <w14:ligatures w14:val="standardContextual"/>
-        </w:rPr>
-        <w:t>) mitItyuqthsRujyA(</w:t>
-      </w:r>
-      <w:r>
-        <w:rPr>
-          <w:rFonts w:cs="Arial"/>
-          <w:szCs w:val="28"/>
-          <w:lang w:bidi="ta-IN"/>
-          <w14:ligatures w14:val="standardContextual"/>
-        </w:rPr>
-        <w:t>3</w:t>
-      </w:r>
-      <w:r>
-        <w:rPr>
-          <w:rFonts w:cs="Arial"/>
-          <w:szCs w:val="28"/>
-          <w:lang w:bidi="ta-IN"/>
-          <w14:ligatures w14:val="standardContextual"/>
-        </w:rPr>
-        <w:t>) muqthsRujyA(</w:t>
-      </w:r>
-      <w:r>
-        <w:rPr>
-          <w:rFonts w:cs="Arial"/>
-          <w:szCs w:val="28"/>
-          <w:lang w:bidi="ta-IN"/>
-          <w14:ligatures w14:val="standardContextual"/>
-        </w:rPr>
-        <w:t>3</w:t>
-      </w:r>
-      <w:r>
-        <w:rPr>
-          <w:rFonts w:cs="Arial"/>
-          <w:szCs w:val="28"/>
-          <w:lang w:bidi="ta-IN"/>
-          <w14:ligatures w14:val="standardContextual"/>
-        </w:rPr>
-        <w:t>) miti# mImA(gm)sante mImA(gm)santaq ityuqthsRujyA(</w:t>
-      </w:r>
-      <w:r>
-        <w:rPr>
-          <w:rFonts w:cs="Arial"/>
-          <w:szCs w:val="28"/>
-          <w:lang w:bidi="ta-IN"/>
-          <w14:ligatures w14:val="standardContextual"/>
-        </w:rPr>
-        <w:t>3</w:t>
-      </w:r>
-      <w:r>
-        <w:rPr>
-          <w:rFonts w:cs="Arial"/>
-          <w:szCs w:val="28"/>
-          <w:lang w:bidi="ta-IN"/>
-          <w14:ligatures w14:val="standardContextual"/>
-        </w:rPr>
-        <w:t>) muqthsRujyA(</w:t>
-      </w:r>
-      <w:r>
-        <w:rPr>
-          <w:rFonts w:cs="Arial"/>
-          <w:szCs w:val="28"/>
-          <w:lang w:bidi="ta-IN"/>
-          <w14:ligatures w14:val="standardContextual"/>
-        </w:rPr>
-        <w:t>3</w:t>
-      </w:r>
-      <w:r>
-        <w:rPr>
-          <w:rFonts w:cs="Arial"/>
-          <w:szCs w:val="28"/>
-          <w:lang w:bidi="ta-IN"/>
-          <w14:ligatures w14:val="standardContextual"/>
-        </w:rPr>
-        <w:t xml:space="preserve">) miti# mImA(gm)sante | </w:t>
+        <w:pBdr>
+          <w:bottom w:val="double" w:sz="6" w:space="1" w:color="auto"/>
+        </w:pBdr>
+        <w:autoSpaceDE w:val="0"/>
+        <w:autoSpaceDN w:val="0"/>
+        <w:adjustRightInd w:val="0"/>
+        <w:spacing w:line="240" w:lineRule="auto"/>
+        <w:rPr>
+          <w:rFonts w:cs="Arial"/>
+          <w:szCs w:val="28"/>
+          <w:lang w:bidi="ta-IN"/>
+          <w14:ligatures w14:val="standardContextual"/>
+        </w:rPr>
+      </w:pPr>
+      <w:r>
+        <w:rPr>
+          <w:rFonts w:cs="Arial"/>
+          <w:szCs w:val="28"/>
+          <w:lang w:bidi="ta-IN"/>
+          <w14:ligatures w14:val="standardContextual"/>
+        </w:rPr>
+        <w:t xml:space="preserve">uqthsRujyA(3) mitItyuqthsRujyA(3) muqthsRujyA(3) miti# mImA(gm)sante mImA(gm)santaq ityuqthsRujyA(3) muqthsRujyA(3) miti# mImA(gm)sante | </w:t>
+      </w:r>
+    </w:p>
+    <w:p>
+      <w:pPr>
+        <w:autoSpaceDE w:val="0"/>
+        <w:autoSpaceDN w:val="0"/>
+        <w:adjustRightInd w:val="0"/>
+        <w:spacing w:line="240" w:lineRule="auto"/>
+        <w:rPr>
+          <w:rFonts w:cs="Arial"/>
+          <w:color w:val="000000"/>
+          <w:szCs w:val="28"/>
+          <w:lang w:bidi="ta-IN"/>
+          <w14:ligatures w14:val="standardContextual"/>
+        </w:rPr>
+      </w:pPr>
+      <w:r>
+        <w:rPr>
+          <w:rFonts w:cs="Arial"/>
+          <w:color w:val="000000"/>
+          <w:szCs w:val="28"/>
+          <w:lang w:bidi="ta-IN"/>
+          <w14:ligatures w14:val="standardContextual"/>
+        </w:rPr>
+        <w:t xml:space="preserve">(1)[P19] 7.5.7.1(1)-  uqthsRujyA(3)m | na | </w:t>
+      </w:r>
+    </w:p>
+    <w:p>
+      <w:pPr>
+        <w:autoSpaceDE w:val="0"/>
+        <w:autoSpaceDN w:val="0"/>
+        <w:adjustRightInd w:val="0"/>
+        <w:spacing w:line="240" w:lineRule="auto"/>
+        <w:rPr>
+          <w:rFonts w:cs="Arial"/>
+          <w:color w:val="000000"/>
+          <w:szCs w:val="28"/>
+          <w:lang w:bidi="ta-IN"/>
+          <w14:ligatures w14:val="standardContextual"/>
+        </w:rPr>
+      </w:pPr>
+      <w:r>
+        <w:rPr>
+          <w:rFonts w:cs="Arial"/>
+          <w:color w:val="000000"/>
+          <w:szCs w:val="28"/>
+          <w:lang w:bidi="ta-IN"/>
+          <w14:ligatures w14:val="standardContextual"/>
+        </w:rPr>
+        <w:t xml:space="preserve">uqthsRujyA(0)nna nothsRujyA(0) muqthsRujyA(0)nna | </w:t>
+      </w:r>
+    </w:p>
+    <w:p>
+      <w:pPr>
+        <w:autoSpaceDE w:val="0"/>
+        <w:autoSpaceDN w:val="0"/>
+        <w:adjustRightInd w:val="0"/>
+        <w:spacing w:line="240" w:lineRule="auto"/>
+        <w:rPr>
+          <w:rFonts w:cs="Arial"/>
+          <w:color w:val="000000"/>
+          <w:szCs w:val="28"/>
+          <w:lang w:bidi="ta-IN"/>
+          <w14:ligatures w14:val="standardContextual"/>
+        </w:rPr>
+      </w:pPr>
+      <w:r>
+        <w:rPr>
+          <w:rFonts w:cs="Arial"/>
+          <w:color w:val="000000"/>
+          <w:szCs w:val="28"/>
+          <w:lang w:bidi="ta-IN"/>
+          <w14:ligatures w14:val="standardContextual"/>
+        </w:rPr>
+        <w:t>(3)[P19] 7.5.7.1(2)-  na | uqthsRujyA(3)m |</w:t>
+      </w:r>
+    </w:p>
+    <w:p>
+      <w:pPr>
+        <w:autoSpaceDE w:val="0"/>
+        <w:autoSpaceDN w:val="0"/>
+        <w:adjustRightInd w:val="0"/>
+        <w:spacing w:line="240" w:lineRule="auto"/>
+        <w:rPr>
+          <w:rFonts w:cs="Arial"/>
+          <w:color w:val="000000"/>
+          <w:szCs w:val="28"/>
+          <w:lang w:bidi="ta-IN"/>
+          <w14:ligatures w14:val="standardContextual"/>
+        </w:rPr>
+      </w:pPr>
+      <w:r>
+        <w:rPr>
+          <w:rFonts w:cs="Arial"/>
+          <w:color w:val="000000"/>
+          <w:szCs w:val="28"/>
+          <w:lang w:bidi="ta-IN"/>
+          <w14:ligatures w14:val="standardContextual"/>
+        </w:rPr>
+        <w:t xml:space="preserve">nothsRujyA(0) muqthsRujyA(0)nna nothsRujyA(0)m | </w:t>
+      </w:r>
+    </w:p>
+    <w:p>
+      <w:pPr>
+        <w:autoSpaceDE w:val="0"/>
+        <w:autoSpaceDN w:val="0"/>
+        <w:adjustRightInd w:val="0"/>
+        <w:spacing w:line="240" w:lineRule="auto"/>
+        <w:rPr>
+          <w:rFonts w:cs="Arial"/>
+          <w:color w:val="000000"/>
+          <w:szCs w:val="28"/>
+          <w:lang w:bidi="ta-IN"/>
+          <w14:ligatures w14:val="standardContextual"/>
+        </w:rPr>
+      </w:pPr>
+      <w:r>
+        <w:rPr>
+          <w:rFonts w:cs="Arial"/>
+          <w:color w:val="000000"/>
+          <w:szCs w:val="28"/>
+          <w:lang w:bidi="ta-IN"/>
+          <w14:ligatures w14:val="standardContextual"/>
+        </w:rPr>
+        <w:t>(4)[P19] 7.5.7.1(3)-  uqthsRujyA(3)m | iti# |</w:t>
+      </w:r>
+    </w:p>
+    <w:p>
+      <w:pPr>
+        <w:rPr>
+          <w:b/>
+          <w:bCs/>
+          <w:szCs w:val="28"/>
+          <w:u w:val="single"/>
+        </w:rPr>
+      </w:pPr>
+      <w:r>
+        <w:rPr>
+          <w:rFonts w:cs="Arial"/>
+          <w:color w:val="000000"/>
+          <w:szCs w:val="28"/>
+          <w:lang w:bidi="ta-IN"/>
+          <w14:ligatures w14:val="standardContextual"/>
+        </w:rPr>
+        <w:t>uqthsRujyA(0) mitItyuqthsRujyA(0) muqthsRujyA(0) miti# |</w:t>
       </w:r>
     </w:p>
     <w:p>
@@ -1080,8 +904,213 @@
           <w:u w:val="single"/>
         </w:rPr>
       </w:pPr>
-    </w:p>
-    <w:p/>
+      <w:r>
+        <w:rPr>
+          <w:b/>
+          <w:bCs/>
+          <w:u w:val="single"/>
+        </w:rPr>
+        <w:t xml:space="preserve">Observation: </w:t>
+      </w:r>
+    </w:p>
+    <w:p>
+      <w:r>
+        <w:t>The plutam represented in brackets with (3) have been converted by system as (0).</w:t>
+      </w:r>
+    </w:p>
+    <w:p>
+      <w:r>
+        <w:t>This will not change to 0 when the halant after the plutam has a sandhi or joining.</w:t>
+      </w:r>
+    </w:p>
+    <w:p>
+      <w:r>
+        <w:t>Same as in Ghanam.</w:t>
+      </w:r>
+    </w:p>
+    <w:p>
+      <w:pPr>
+        <w:rPr>
+          <w:b/>
+          <w:bCs/>
+          <w:u w:val="single"/>
+        </w:rPr>
+      </w:pPr>
+      <w:r>
+        <w:rPr>
+          <w:b/>
+          <w:bCs/>
+          <w:u w:val="single"/>
+        </w:rPr>
+        <w:t>Correct Output</w:t>
+      </w:r>
+      <w:r>
+        <w:rPr>
+          <w:b/>
+          <w:bCs/>
+          <w:u w:val="single"/>
+        </w:rPr>
+        <w:t>:</w:t>
+      </w:r>
+    </w:p>
+    <w:p>
+      <w:pPr>
+        <w:autoSpaceDE w:val="0"/>
+        <w:autoSpaceDN w:val="0"/>
+        <w:adjustRightInd w:val="0"/>
+        <w:spacing w:line="240" w:lineRule="auto"/>
+        <w:rPr>
+          <w:rFonts w:cs="Arial"/>
+          <w:color w:val="000000"/>
+          <w:szCs w:val="28"/>
+          <w:lang w:bidi="ta-IN"/>
+          <w14:ligatures w14:val="standardContextual"/>
+        </w:rPr>
+      </w:pPr>
+      <w:r>
+        <w:rPr>
+          <w:rFonts w:cs="Arial"/>
+          <w:color w:val="000000"/>
+          <w:szCs w:val="28"/>
+          <w:lang w:bidi="ta-IN"/>
+          <w14:ligatures w14:val="standardContextual"/>
+        </w:rPr>
+        <w:t xml:space="preserve">(1)[P19] 7.5.7.1(1)-  uqthsRujyA(3)m | na | </w:t>
+      </w:r>
+    </w:p>
+    <w:p>
+      <w:pPr>
+        <w:autoSpaceDE w:val="0"/>
+        <w:autoSpaceDN w:val="0"/>
+        <w:adjustRightInd w:val="0"/>
+        <w:spacing w:line="240" w:lineRule="auto"/>
+        <w:rPr>
+          <w:rFonts w:cs="Arial"/>
+          <w:color w:val="000000"/>
+          <w:szCs w:val="28"/>
+          <w:lang w:bidi="ta-IN"/>
+          <w14:ligatures w14:val="standardContextual"/>
+        </w:rPr>
+      </w:pPr>
+      <w:r>
+        <w:rPr>
+          <w:rFonts w:cs="Arial"/>
+          <w:color w:val="000000"/>
+          <w:szCs w:val="28"/>
+          <w:lang w:bidi="ta-IN"/>
+          <w14:ligatures w14:val="standardContextual"/>
+        </w:rPr>
+        <w:t xml:space="preserve">uqthsRujyA(3)n na nothsRujyA(3) muqthsRujyA(3)n na | </w:t>
+      </w:r>
+    </w:p>
+    <w:p>
+      <w:pPr>
+        <w:autoSpaceDE w:val="0"/>
+        <w:autoSpaceDN w:val="0"/>
+        <w:adjustRightInd w:val="0"/>
+        <w:spacing w:line="240" w:lineRule="auto"/>
+        <w:rPr>
+          <w:rFonts w:cs="Arial"/>
+          <w:color w:val="000000"/>
+          <w:szCs w:val="28"/>
+          <w:lang w:bidi="ta-IN"/>
+          <w14:ligatures w14:val="standardContextual"/>
+        </w:rPr>
+      </w:pPr>
+    </w:p>
+    <w:p>
+      <w:pPr>
+        <w:autoSpaceDE w:val="0"/>
+        <w:autoSpaceDN w:val="0"/>
+        <w:adjustRightInd w:val="0"/>
+        <w:spacing w:line="240" w:lineRule="auto"/>
+        <w:rPr>
+          <w:rFonts w:cs="Arial"/>
+          <w:color w:val="000000"/>
+          <w:szCs w:val="28"/>
+          <w:lang w:bidi="ta-IN"/>
+          <w14:ligatures w14:val="standardContextual"/>
+        </w:rPr>
+      </w:pPr>
+      <w:r>
+        <w:rPr>
+          <w:rFonts w:cs="Arial"/>
+          <w:color w:val="000000"/>
+          <w:szCs w:val="28"/>
+          <w:lang w:bidi="ta-IN"/>
+          <w14:ligatures w14:val="standardContextual"/>
+        </w:rPr>
+        <w:lastRenderedPageBreak/>
+        <w:t>(3)[P19] 7.5.7.1(2)-  na | uqthsRujyA(3)m |</w:t>
+      </w:r>
+    </w:p>
+    <w:p>
+      <w:pPr>
+        <w:autoSpaceDE w:val="0"/>
+        <w:autoSpaceDN w:val="0"/>
+        <w:adjustRightInd w:val="0"/>
+        <w:spacing w:line="240" w:lineRule="auto"/>
+        <w:rPr>
+          <w:rFonts w:cs="Arial"/>
+          <w:color w:val="000000"/>
+          <w:szCs w:val="28"/>
+          <w:lang w:bidi="ta-IN"/>
+          <w14:ligatures w14:val="standardContextual"/>
+        </w:rPr>
+      </w:pPr>
+      <w:r>
+        <w:rPr>
+          <w:rFonts w:cs="Arial"/>
+          <w:color w:val="000000"/>
+          <w:szCs w:val="28"/>
+          <w:lang w:bidi="ta-IN"/>
+          <w14:ligatures w14:val="standardContextual"/>
+        </w:rPr>
+        <w:t xml:space="preserve">nothsRujyA(3) muqthsRujyA(3)n na nothsRujyA(3)m | </w:t>
+      </w:r>
+    </w:p>
+    <w:p>
+      <w:pPr>
+        <w:autoSpaceDE w:val="0"/>
+        <w:autoSpaceDN w:val="0"/>
+        <w:adjustRightInd w:val="0"/>
+        <w:spacing w:line="240" w:lineRule="auto"/>
+        <w:rPr>
+          <w:rFonts w:cs="Arial"/>
+          <w:color w:val="000000"/>
+          <w:szCs w:val="28"/>
+          <w:lang w:bidi="ta-IN"/>
+          <w14:ligatures w14:val="standardContextual"/>
+        </w:rPr>
+      </w:pPr>
+      <w:r>
+        <w:rPr>
+          <w:rFonts w:cs="Arial"/>
+          <w:color w:val="000000"/>
+          <w:szCs w:val="28"/>
+          <w:lang w:bidi="ta-IN"/>
+          <w14:ligatures w14:val="standardContextual"/>
+        </w:rPr>
+        <w:t>(4)[P19] 7.5.7.1(3)-  uqthsRujyA(3)m | iti# |</w:t>
+      </w:r>
+    </w:p>
+    <w:p>
+      <w:pPr>
+        <w:rPr>
+          <w:szCs w:val="28"/>
+        </w:rPr>
+      </w:pPr>
+      <w:r>
+        <w:rPr>
+          <w:rFonts w:cs="Arial"/>
+          <w:color w:val="000000"/>
+          <w:szCs w:val="28"/>
+          <w:lang w:bidi="ta-IN"/>
+          <w14:ligatures w14:val="standardContextual"/>
+        </w:rPr>
+        <w:t>uqthsRujyA(3) mitI tyuqthsRujyA(3) muqthsRujyA(3) miti# |</w:t>
+      </w:r>
+    </w:p>
     <w:sectPr>
       <w:pgSz w:w="12240" w:h="15840"/>
       <w:pgMar w:top="1152" w:right="720" w:bottom="1152" w:left="1152" w:header="720" w:footer="720" w:gutter="0"/>

</xml_diff>